<commit_message>
- Mudança para obtenção para ImageDatastore - Classificação utilizando SVM multiclasses - Ajuste em observações - Ajuste em estatísticas - Armazenamento de workspace com feature extraction das imagem de treinamento e teste. - Acurácia com SVM sem otimização de 0.9813
</commit_message>
<xml_diff>
--- a/Observações.docx
+++ b/Observações.docx
@@ -35,8 +35,16 @@
     </w:p>
     <w:p>
       <w:r>
-        <w:t>16/05/20</w:t>
+        <w:t>21</w:t>
       </w:r>
+      <w:r>
+        <w:t>/05/20</w:t>
+      </w:r>
+      <w:r>
+        <w:t>20</w:t>
+      </w:r>
+      <w:bookmarkStart w:id="0" w:name="_GoBack"/>
+      <w:bookmarkEnd w:id="0"/>
     </w:p>
     <w:p>
       <w:pPr>
@@ -52,7 +60,28 @@
           <w:rFonts w:cs="Arial"/>
           <w:szCs w:val="24"/>
         </w:rPr>
-        <w:t xml:space="preserve">- Ao realizar a predição utilizando cerca de 70% dos homens e 70% das mulheres, foi observada uma acurácia de </w:t>
+        <w:t xml:space="preserve">- </w:t>
+      </w:r>
+      <w:r>
+        <w:rPr>
+          <w:rFonts w:cs="Arial"/>
+          <w:szCs w:val="24"/>
+        </w:rPr>
+        <w:t xml:space="preserve">Ao realizar o experimento com 80 indivíduos, utilizando a imagem </w:t>
+      </w:r>
+      <w:r>
+        <w:rPr>
+          <w:rFonts w:cs="Arial"/>
+          <w:szCs w:val="24"/>
+        </w:rPr>
+        <w:t>16_L_N_L_BH</w:t>
+      </w:r>
+      <w:r>
+        <w:rPr>
+          <w:rFonts w:cs="Arial"/>
+          <w:szCs w:val="24"/>
+        </w:rPr>
+        <w:t>, com 60% das imagens do indivíduo para treinamento, com o classificador SVM sem otimização, feature extraction utilizando SURF e k-means clustering, por meio da função bagOfFeatures</w:t>
       </w:r>
       <w:r>
         <w:rPr>
@@ -61,30 +90,9 @@
           <w:szCs w:val="24"/>
           <w:lang w:eastAsia="pt-BR"/>
         </w:rPr>
-        <w:t>78,9474</w:t>
+        <w:t>, foi observada a acurácia de 98,13%.</w:t>
       </w:r>
-      <w:r>
-        <w:rPr>
-          <w:rFonts w:eastAsia="Times New Roman" w:cs="Arial"/>
-          <w:color w:val="000000"/>
-          <w:szCs w:val="24"/>
-          <w:lang w:eastAsia="pt-BR"/>
-        </w:rPr>
-        <w:t xml:space="preserve">% do modelo. Entretanto, foi observado nas predições que, no total de 38 imagens para teste, das quais 8 eram mulheres e 30 eram homens, todas as predições apontaram para o sexo masculino. </w:t>
-      </w:r>
-      <w:r>
-        <w:rPr>
-          <w:rFonts w:eastAsia="Times New Roman" w:cs="Arial"/>
-          <w:color w:val="000000"/>
-          <w:szCs w:val="24"/>
-          <w:lang w:eastAsia="pt-BR"/>
-        </w:rPr>
-        <w:t>Concluiu-se com isso que os dados estão descalibrados, havendo mais homens que mulheres, e que isso está impactando no desempenho do modelo, havendo uma falsa impressão de acurácia.</w:t>
-      </w:r>
-      <w:bookmarkStart w:id="0" w:name="_GoBack"/>
-      <w:bookmarkEnd w:id="0"/>
     </w:p>
-    <w:p/>
     <w:sectPr>
       <w:pgSz w:w="11906" w:h="16838" w:code="9"/>
       <w:pgMar w:top="1701" w:right="1134" w:bottom="1134" w:left="1701" w:header="709" w:footer="709" w:gutter="0"/>

</xml_diff>

<commit_message>
- Otimização do SVM - Atualização em estatísticas
</commit_message>
<xml_diff>
--- a/Observações.docx
+++ b/Observações.docx
@@ -34,54 +34,141 @@
       </w:pPr>
     </w:p>
     <w:p>
-      <w:r>
+      <w:pPr>
+        <w:rPr>
+          <w:rFonts w:cs="Arial"/>
+          <w:szCs w:val="24"/>
+        </w:rPr>
+      </w:pPr>
+      <w:r>
+        <w:rPr>
+          <w:rFonts w:cs="Arial"/>
+          <w:szCs w:val="24"/>
+        </w:rPr>
         <w:t>21</w:t>
       </w:r>
       <w:r>
+        <w:rPr>
+          <w:rFonts w:cs="Arial"/>
+          <w:szCs w:val="24"/>
+        </w:rPr>
         <w:t>/05/20</w:t>
       </w:r>
       <w:r>
+        <w:rPr>
+          <w:rFonts w:cs="Arial"/>
+          <w:szCs w:val="24"/>
+        </w:rPr>
         <w:t>20</w:t>
       </w:r>
-      <w:bookmarkStart w:id="0" w:name="_GoBack"/>
-      <w:bookmarkEnd w:id="0"/>
     </w:p>
     <w:p>
       <w:pPr>
+        <w:autoSpaceDE w:val="0"/>
+        <w:autoSpaceDN w:val="0"/>
+        <w:adjustRightInd w:val="0"/>
+        <w:spacing w:after="0" w:line="240" w:lineRule="auto"/>
+        <w:rPr>
+          <w:rFonts w:cs="Arial"/>
+          <w:szCs w:val="24"/>
+          <w:u w:val="single"/>
+        </w:rPr>
+      </w:pPr>
+      <w:r>
+        <w:rPr>
+          <w:rFonts w:cs="Arial"/>
+          <w:szCs w:val="24"/>
+        </w:rPr>
+        <w:t xml:space="preserve">- </w:t>
+      </w:r>
+      <w:r>
+        <w:rPr>
+          <w:rFonts w:cs="Arial"/>
+          <w:szCs w:val="24"/>
+        </w:rPr>
+        <w:t xml:space="preserve">Ao realizar o experimento com 80 indivíduos, utilizando a imagem 16_L_N_L_BH, com 60% das imagens do indivíduo para treinamento, com o classificador SVM sem otimização, </w:t>
+      </w:r>
+      <w:proofErr w:type="spellStart"/>
+      <w:r>
+        <w:rPr>
+          <w:rFonts w:cs="Arial"/>
+          <w:szCs w:val="24"/>
+        </w:rPr>
+        <w:t>feature</w:t>
+      </w:r>
+      <w:proofErr w:type="spellEnd"/>
+      <w:r>
+        <w:rPr>
+          <w:rFonts w:cs="Arial"/>
+          <w:szCs w:val="24"/>
+        </w:rPr>
+        <w:t xml:space="preserve"> </w:t>
+      </w:r>
+      <w:proofErr w:type="spellStart"/>
+      <w:r>
+        <w:rPr>
+          <w:rFonts w:cs="Arial"/>
+          <w:szCs w:val="24"/>
+        </w:rPr>
+        <w:t>extraction</w:t>
+      </w:r>
+      <w:proofErr w:type="spellEnd"/>
+      <w:r>
+        <w:rPr>
+          <w:rFonts w:cs="Arial"/>
+          <w:szCs w:val="24"/>
+        </w:rPr>
+        <w:t xml:space="preserve"> utilizando SURF e k-</w:t>
+      </w:r>
+      <w:proofErr w:type="spellStart"/>
+      <w:r>
+        <w:rPr>
+          <w:rFonts w:cs="Arial"/>
+          <w:szCs w:val="24"/>
+        </w:rPr>
+        <w:t>means</w:t>
+      </w:r>
+      <w:proofErr w:type="spellEnd"/>
+      <w:r>
+        <w:rPr>
+          <w:rFonts w:cs="Arial"/>
+          <w:szCs w:val="24"/>
+        </w:rPr>
+        <w:t xml:space="preserve"> </w:t>
+      </w:r>
+      <w:proofErr w:type="spellStart"/>
+      <w:r>
+        <w:rPr>
+          <w:rFonts w:cs="Arial"/>
+          <w:szCs w:val="24"/>
+        </w:rPr>
+        <w:t>clustering</w:t>
+      </w:r>
+      <w:proofErr w:type="spellEnd"/>
+      <w:r>
+        <w:rPr>
+          <w:rFonts w:cs="Arial"/>
+          <w:szCs w:val="24"/>
+        </w:rPr>
+        <w:t xml:space="preserve">, por meio da função </w:t>
+      </w:r>
+      <w:proofErr w:type="spellStart"/>
+      <w:r>
+        <w:rPr>
+          <w:rFonts w:cs="Arial"/>
+          <w:szCs w:val="24"/>
+        </w:rPr>
+        <w:t>bagOfFeatures</w:t>
+      </w:r>
+      <w:proofErr w:type="spellEnd"/>
+      <w:r>
         <w:rPr>
           <w:rFonts w:eastAsia="Times New Roman" w:cs="Arial"/>
           <w:color w:val="000000"/>
           <w:szCs w:val="24"/>
           <w:lang w:eastAsia="pt-BR"/>
         </w:rPr>
-      </w:pPr>
-      <w:r>
-        <w:rPr>
-          <w:rFonts w:cs="Arial"/>
-          <w:szCs w:val="24"/>
-        </w:rPr>
-        <w:t xml:space="preserve">- </w:t>
-      </w:r>
-      <w:r>
-        <w:rPr>
-          <w:rFonts w:cs="Arial"/>
-          <w:szCs w:val="24"/>
-        </w:rPr>
-        <w:t xml:space="preserve">Ao realizar o experimento com 80 indivíduos, utilizando a imagem </w:t>
-      </w:r>
-      <w:r>
-        <w:rPr>
-          <w:rFonts w:cs="Arial"/>
-          <w:szCs w:val="24"/>
-        </w:rPr>
-        <w:t>16_L_N_L_BH</w:t>
-      </w:r>
-      <w:r>
-        <w:rPr>
-          <w:rFonts w:cs="Arial"/>
-          <w:szCs w:val="24"/>
-        </w:rPr>
-        <w:t>, com 60% das imagens do indivíduo para treinamento, com o classificador SVM sem otimização, feature extraction utilizando SURF e k-means clustering, por meio da função bagOfFeatures</w:t>
+        <w:t>, foi observada a acurácia de 98,13%.</w:t>
       </w:r>
       <w:r>
         <w:rPr>
@@ -90,8 +177,128 @@
           <w:szCs w:val="24"/>
           <w:lang w:eastAsia="pt-BR"/>
         </w:rPr>
-        <w:t>, foi observada a acurácia de 98,13%.</w:t>
-      </w:r>
+        <w:t xml:space="preserve"> Ao realizar a otimização via </w:t>
+      </w:r>
+      <w:proofErr w:type="spellStart"/>
+      <w:r>
+        <w:rPr>
+          <w:rFonts w:eastAsia="Times New Roman" w:cs="Arial"/>
+          <w:color w:val="000000"/>
+          <w:szCs w:val="24"/>
+          <w:lang w:eastAsia="pt-BR"/>
+        </w:rPr>
+        <w:t>matlab</w:t>
+      </w:r>
+      <w:proofErr w:type="spellEnd"/>
+      <w:r>
+        <w:rPr>
+          <w:rFonts w:eastAsia="Times New Roman" w:cs="Arial"/>
+          <w:color w:val="000000"/>
+          <w:szCs w:val="24"/>
+          <w:lang w:eastAsia="pt-BR"/>
+        </w:rPr>
+        <w:t xml:space="preserve">, com </w:t>
+      </w:r>
+      <w:proofErr w:type="spellStart"/>
+      <w:r>
+        <w:rPr>
+          <w:rFonts w:eastAsia="Times New Roman" w:cs="Arial"/>
+          <w:color w:val="000000"/>
+          <w:szCs w:val="24"/>
+          <w:lang w:eastAsia="pt-BR"/>
+        </w:rPr>
+        <w:t>KernelScale</w:t>
+      </w:r>
+      <w:proofErr w:type="spellEnd"/>
+      <w:r>
+        <w:rPr>
+          <w:rFonts w:eastAsia="Times New Roman" w:cs="Arial"/>
+          <w:color w:val="000000"/>
+          <w:szCs w:val="24"/>
+          <w:lang w:eastAsia="pt-BR"/>
+        </w:rPr>
+        <w:t xml:space="preserve"> = </w:t>
+      </w:r>
+      <w:r>
+        <w:rPr>
+          <w:rFonts w:cs="Arial"/>
+          <w:color w:val="000000"/>
+          <w:szCs w:val="24"/>
+        </w:rPr>
+        <w:t>0.0023518</w:t>
+      </w:r>
+      <w:r>
+        <w:rPr>
+          <w:rFonts w:cs="Arial"/>
+          <w:szCs w:val="24"/>
+        </w:rPr>
+        <w:t xml:space="preserve"> e </w:t>
+      </w:r>
+      <w:proofErr w:type="spellStart"/>
+      <w:r>
+        <w:rPr>
+          <w:rFonts w:cs="Arial"/>
+          <w:szCs w:val="24"/>
+        </w:rPr>
+        <w:t>BoxConstraint</w:t>
+      </w:r>
+      <w:proofErr w:type="spellEnd"/>
+      <w:r>
+        <w:rPr>
+          <w:rFonts w:cs="Arial"/>
+          <w:szCs w:val="24"/>
+        </w:rPr>
+        <w:t xml:space="preserve"> = </w:t>
+      </w:r>
+      <w:r>
+        <w:rPr>
+          <w:rFonts w:cs="Arial"/>
+          <w:color w:val="000000"/>
+          <w:szCs w:val="24"/>
+        </w:rPr>
+        <w:t>0.018576</w:t>
+      </w:r>
+      <w:r>
+        <w:rPr>
+          <w:rFonts w:cs="Arial"/>
+          <w:szCs w:val="24"/>
+        </w:rPr>
+        <w:t xml:space="preserve">, com </w:t>
+      </w:r>
+      <w:proofErr w:type="spellStart"/>
+      <w:r>
+        <w:rPr>
+          <w:rFonts w:cs="Arial"/>
+          <w:szCs w:val="24"/>
+        </w:rPr>
+        <w:t>Coding</w:t>
+      </w:r>
+      <w:proofErr w:type="spellEnd"/>
+      <w:r>
+        <w:rPr>
+          <w:rFonts w:cs="Arial"/>
+          <w:szCs w:val="24"/>
+        </w:rPr>
+        <w:t xml:space="preserve"> = </w:t>
+      </w:r>
+      <w:proofErr w:type="spellStart"/>
+      <w:r>
+        <w:rPr>
+          <w:rFonts w:cs="Arial"/>
+          <w:szCs w:val="24"/>
+        </w:rPr>
+        <w:t>onevsall</w:t>
+      </w:r>
+      <w:proofErr w:type="spellEnd"/>
+      <w:r>
+        <w:rPr>
+          <w:rFonts w:cs="Arial"/>
+          <w:szCs w:val="24"/>
+        </w:rPr>
+        <w:t>, foi observada acurácia de 98,75%.</w:t>
+      </w:r>
+      <w:bookmarkStart w:id="0" w:name="_GoBack"/>
+      <w:bookmarkEnd w:id="0"/>
     </w:p>
     <w:sectPr>
       <w:pgSz w:w="11906" w:h="16838" w:code="9"/>

</xml_diff>